<commit_message>
Se creo el documento de escalamiento del conflicto
</commit_message>
<xml_diff>
--- a/Documentos/01 Gestión/PLN_ESC_CONF_WRRS_003.docx
+++ b/Documentos/01 Gestión/PLN_ESC_CONF_WRRS_003.docx
@@ -2,14 +2,1846 @@
 <file path=word/document.xml><?xml version="1.0" encoding="utf-8"?>
 <w:document xmlns:wpc="http://schemas.microsoft.com/office/word/2010/wordprocessingCanvas" xmlns:cx="http://schemas.microsoft.com/office/drawing/2014/chartex" xmlns:mc="http://schemas.openxmlformats.org/markup-compatibility/2006" xmlns:o="urn:schemas-microsoft-com:office:office" xmlns:r="http://schemas.openxmlformats.org/officeDocument/2006/relationships" xmlns:m="http://schemas.openxmlformats.org/officeDocument/2006/math" xmlns:v="urn:schemas-microsoft-com:vml" xmlns:wp14="http://schemas.microsoft.com/office/word/2010/wordprocessingDrawing" xmlns:wp="http://schemas.openxmlformats.org/drawingml/2006/wordprocessingDrawing" xmlns:w10="urn:schemas-microsoft-com:office:word" xmlns:w="http://schemas.openxmlformats.org/wordprocessingml/2006/main" xmlns:w14="http://schemas.microsoft.com/office/word/2010/wordml" xmlns:w15="http://schemas.microsoft.com/office/word/2012/wordml" xmlns:w16se="http://schemas.microsoft.com/office/word/2015/wordml/symex" xmlns:wpg="http://schemas.microsoft.com/office/word/2010/wordprocessingGroup" xmlns:wpi="http://schemas.microsoft.com/office/word/2010/wordprocessingInk" xmlns:wne="http://schemas.microsoft.com/office/word/2006/wordml" xmlns:wps="http://schemas.microsoft.com/office/word/2010/wordprocessingShape" mc:Ignorable="w14 w15 w16se wp14">
   <w:body>
-    <w:p>
-      <w:r>
-        <w:t>:</w:t>
-      </w:r>
-      <w:bookmarkStart w:id="0" w:name="_GoBack"/>
+    <w:p/>
+    <w:p/>
+    <w:p/>
+    <w:p/>
+    <w:p/>
+    <w:p/>
+    <w:p/>
+    <w:p/>
+    <w:p/>
+    <w:p>
+      <w:pPr>
+        <w:spacing w:after="0" w:line="240" w:lineRule="auto"/>
+        <w:jc w:val="right"/>
+        <w:rPr>
+          <w:rFonts w:cs="Arial"/>
+          <w:b/>
+          <w:bCs/>
+          <w:color w:val="000000"/>
+          <w:sz w:val="48"/>
+          <w:szCs w:val="28"/>
+        </w:rPr>
+      </w:pPr>
+      <w:r>
+        <w:rPr>
+          <w:rFonts w:cs="Arial"/>
+          <w:b/>
+          <w:bCs/>
+          <w:color w:val="000000"/>
+          <w:sz w:val="48"/>
+          <w:szCs w:val="28"/>
+        </w:rPr>
+        <w:t xml:space="preserve">Servicio web para estación de </w:t>
+      </w:r>
+    </w:p>
+    <w:p>
+      <w:pPr>
+        <w:spacing w:after="0" w:line="240" w:lineRule="auto"/>
+        <w:jc w:val="right"/>
+        <w:rPr>
+          <w:rFonts w:cs="Arial"/>
+          <w:b/>
+          <w:bCs/>
+          <w:color w:val="000000"/>
+          <w:sz w:val="48"/>
+          <w:szCs w:val="28"/>
+        </w:rPr>
+      </w:pPr>
+      <w:r>
+        <w:rPr>
+          <w:rFonts w:cs="Arial"/>
+          <w:b/>
+          <w:bCs/>
+          <w:color w:val="000000"/>
+          <w:sz w:val="48"/>
+          <w:szCs w:val="28"/>
+        </w:rPr>
+        <w:t>radio La voz del río Suárez</w:t>
+      </w:r>
+    </w:p>
+    <w:p>
+      <w:pPr>
+        <w:spacing w:after="0" w:line="240" w:lineRule="auto"/>
+        <w:jc w:val="right"/>
+        <w:rPr>
+          <w:rFonts w:eastAsia="Times New Roman" w:cs="Arial"/>
+          <w:b/>
+          <w:color w:val="000000"/>
+          <w:sz w:val="56"/>
+          <w:szCs w:val="36"/>
+          <w:lang w:eastAsia="es-VE"/>
+        </w:rPr>
+      </w:pPr>
+    </w:p>
+    <w:p>
+      <w:pPr>
+        <w:spacing w:after="0" w:line="240" w:lineRule="auto"/>
+        <w:jc w:val="right"/>
+        <w:rPr>
+          <w:rFonts w:eastAsia="Times New Roman" w:cs="Arial"/>
+          <w:color w:val="000000"/>
+          <w:sz w:val="48"/>
+          <w:szCs w:val="48"/>
+          <w:lang w:eastAsia="es-VE"/>
+        </w:rPr>
+      </w:pPr>
+      <w:r>
+        <w:rPr>
+          <w:rFonts w:eastAsia="Times New Roman" w:cs="Arial"/>
+          <w:color w:val="000000"/>
+          <w:sz w:val="48"/>
+          <w:szCs w:val="48"/>
+          <w:lang w:eastAsia="es-VE"/>
+        </w:rPr>
+        <w:t xml:space="preserve">Plan de </w:t>
+      </w:r>
+      <w:r>
+        <w:rPr>
+          <w:rFonts w:eastAsia="Times New Roman" w:cs="Arial"/>
+          <w:color w:val="000000"/>
+          <w:sz w:val="48"/>
+          <w:szCs w:val="48"/>
+          <w:lang w:eastAsia="es-VE"/>
+        </w:rPr>
+        <w:t>Escalamiento de</w:t>
+      </w:r>
+    </w:p>
+    <w:p>
+      <w:pPr>
+        <w:spacing w:after="0" w:line="240" w:lineRule="auto"/>
+        <w:jc w:val="right"/>
+        <w:rPr>
+          <w:rFonts w:eastAsia="Times New Roman" w:cs="Arial"/>
+          <w:color w:val="000000"/>
+          <w:sz w:val="48"/>
+          <w:szCs w:val="48"/>
+          <w:lang w:eastAsia="es-VE"/>
+        </w:rPr>
+      </w:pPr>
+      <w:r>
+        <w:rPr>
+          <w:rFonts w:eastAsia="Times New Roman" w:cs="Arial"/>
+          <w:color w:val="000000"/>
+          <w:sz w:val="48"/>
+          <w:szCs w:val="48"/>
+          <w:lang w:eastAsia="es-VE"/>
+        </w:rPr>
+        <w:t>conflictos</w:t>
+      </w:r>
+    </w:p>
+    <w:p>
+      <w:pPr>
+        <w:spacing w:after="0" w:line="240" w:lineRule="auto"/>
+        <w:jc w:val="right"/>
+        <w:rPr>
+          <w:b/>
+          <w:i/>
+          <w:sz w:val="36"/>
+          <w:szCs w:val="36"/>
+        </w:rPr>
+      </w:pPr>
+      <w:r>
+        <w:rPr>
+          <w:b/>
+          <w:i/>
+          <w:sz w:val="36"/>
+          <w:szCs w:val="36"/>
+        </w:rPr>
+        <w:t>Fecha:</w:t>
+      </w:r>
+      <w:r>
+        <w:rPr>
+          <w:b/>
+          <w:i/>
+          <w:color w:val="365F91"/>
+          <w:sz w:val="36"/>
+          <w:szCs w:val="36"/>
+        </w:rPr>
+        <w:t xml:space="preserve"> </w:t>
+      </w:r>
+      <w:r>
+        <w:rPr>
+          <w:b/>
+          <w:i/>
+          <w:sz w:val="36"/>
+          <w:szCs w:val="36"/>
+        </w:rPr>
+        <w:t>10/05/2019</w:t>
+      </w:r>
+    </w:p>
+    <w:p>
+      <w:pPr>
+        <w:spacing w:after="0" w:line="240" w:lineRule="auto"/>
+        <w:jc w:val="right"/>
+        <w:rPr>
+          <w:rFonts w:ascii="Calibri" w:hAnsi="Calibri"/>
+          <w:b/>
+          <w:i/>
+          <w:color w:val="70AD47"/>
+          <w:sz w:val="36"/>
+          <w:szCs w:val="36"/>
+        </w:rPr>
+      </w:pPr>
+      <w:r>
+        <w:rPr>
+          <w:b/>
+          <w:i/>
+          <w:sz w:val="36"/>
+          <w:szCs w:val="36"/>
+        </w:rPr>
+        <w:t xml:space="preserve">Versión: </w:t>
+      </w:r>
+      <w:r>
+        <w:rPr>
+          <w:b/>
+          <w:i/>
+          <w:sz w:val="36"/>
+          <w:szCs w:val="36"/>
+        </w:rPr>
+        <w:t>1.0</w:t>
+      </w:r>
+    </w:p>
+    <w:p/>
+    <w:p/>
+    <w:p/>
+    <w:p/>
+    <w:p/>
+    <w:p/>
+    <w:p/>
+    <w:p/>
+    <w:p/>
+    <w:p/>
+    <w:p>
+      <w:pPr>
+        <w:spacing w:after="0" w:line="240" w:lineRule="auto"/>
+        <w:rPr>
+          <w:rFonts w:eastAsia="Times New Roman" w:cs="Arial"/>
+          <w:b/>
+          <w:color w:val="365F91"/>
+          <w:szCs w:val="24"/>
+          <w:lang w:eastAsia="es-VE"/>
+        </w:rPr>
+      </w:pPr>
+    </w:p>
+    <w:p>
+      <w:pPr>
+        <w:spacing w:after="0" w:line="240" w:lineRule="auto"/>
+        <w:rPr>
+          <w:rFonts w:eastAsia="Times New Roman" w:cs="Arial"/>
+          <w:b/>
+          <w:color w:val="365F91"/>
+          <w:szCs w:val="24"/>
+          <w:lang w:eastAsia="es-VE"/>
+        </w:rPr>
+      </w:pPr>
+    </w:p>
+    <w:tbl>
+      <w:tblPr>
+        <w:tblW w:w="0" w:type="auto"/>
+        <w:tblBorders>
+          <w:top w:val="single" w:sz="4" w:space="0" w:color="000000"/>
+          <w:left w:val="single" w:sz="4" w:space="0" w:color="000000"/>
+          <w:bottom w:val="single" w:sz="4" w:space="0" w:color="000000"/>
+          <w:right w:val="single" w:sz="4" w:space="0" w:color="000000"/>
+          <w:insideH w:val="single" w:sz="4" w:space="0" w:color="000000"/>
+          <w:insideV w:val="single" w:sz="4" w:space="0" w:color="000000"/>
+        </w:tblBorders>
+        <w:tblLook w:val="04A0" w:firstRow="1" w:lastRow="0" w:firstColumn="1" w:lastColumn="0" w:noHBand="0" w:noVBand="1"/>
+      </w:tblPr>
+      <w:tblGrid>
+        <w:gridCol w:w="3053"/>
+        <w:gridCol w:w="2721"/>
+        <w:gridCol w:w="3054"/>
+      </w:tblGrid>
+      <w:tr>
+        <w:tc>
+          <w:tcPr>
+            <w:tcW w:w="3140" w:type="dxa"/>
+            <w:shd w:val="clear" w:color="auto" w:fill="auto"/>
+          </w:tcPr>
+          <w:p>
+            <w:pPr>
+              <w:spacing w:after="0" w:line="240" w:lineRule="auto"/>
+              <w:rPr>
+                <w:rFonts w:eastAsia="Times New Roman" w:cs="Arial"/>
+                <w:b/>
+                <w:color w:val="365F91"/>
+                <w:szCs w:val="24"/>
+                <w:lang w:eastAsia="es-VE"/>
+              </w:rPr>
+            </w:pPr>
+            <w:r>
+              <w:rPr>
+                <w:rFonts w:eastAsia="Times New Roman" w:cs="Arial"/>
+                <w:b/>
+                <w:color w:val="365F91"/>
+                <w:szCs w:val="24"/>
+                <w:lang w:eastAsia="es-VE"/>
+              </w:rPr>
+              <w:t>Autor de la revisión</w:t>
+            </w:r>
+          </w:p>
+        </w:tc>
+        <w:tc>
+          <w:tcPr>
+            <w:tcW w:w="2773" w:type="dxa"/>
+            <w:shd w:val="clear" w:color="auto" w:fill="auto"/>
+          </w:tcPr>
+          <w:p>
+            <w:pPr>
+              <w:spacing w:after="0" w:line="240" w:lineRule="auto"/>
+              <w:rPr>
+                <w:rFonts w:eastAsia="Times New Roman" w:cs="Arial"/>
+                <w:b/>
+                <w:color w:val="365F91"/>
+                <w:szCs w:val="24"/>
+                <w:lang w:eastAsia="es-VE"/>
+              </w:rPr>
+            </w:pPr>
+            <w:r>
+              <w:rPr>
+                <w:rFonts w:eastAsia="Times New Roman" w:cs="Arial"/>
+                <w:b/>
+                <w:color w:val="365F91"/>
+                <w:szCs w:val="24"/>
+                <w:lang w:eastAsia="es-VE"/>
+              </w:rPr>
+              <w:t>Descripción</w:t>
+            </w:r>
+          </w:p>
+        </w:tc>
+        <w:tc>
+          <w:tcPr>
+            <w:tcW w:w="3141" w:type="dxa"/>
+            <w:shd w:val="clear" w:color="auto" w:fill="auto"/>
+          </w:tcPr>
+          <w:p>
+            <w:pPr>
+              <w:spacing w:after="0" w:line="240" w:lineRule="auto"/>
+              <w:rPr>
+                <w:rFonts w:eastAsia="Times New Roman" w:cs="Arial"/>
+                <w:b/>
+                <w:color w:val="365F91"/>
+                <w:szCs w:val="24"/>
+                <w:lang w:eastAsia="es-VE"/>
+              </w:rPr>
+            </w:pPr>
+            <w:r>
+              <w:rPr>
+                <w:rFonts w:eastAsia="Times New Roman" w:cs="Arial"/>
+                <w:b/>
+                <w:color w:val="365F91"/>
+                <w:szCs w:val="24"/>
+                <w:lang w:eastAsia="es-VE"/>
+              </w:rPr>
+              <w:t>Fecha de la revisión</w:t>
+            </w:r>
+          </w:p>
+        </w:tc>
+      </w:tr>
+      <w:tr>
+        <w:tc>
+          <w:tcPr>
+            <w:tcW w:w="3140" w:type="dxa"/>
+            <w:shd w:val="clear" w:color="auto" w:fill="auto"/>
+          </w:tcPr>
+          <w:p>
+            <w:pPr>
+              <w:spacing w:after="0" w:line="240" w:lineRule="auto"/>
+              <w:rPr>
+                <w:rFonts w:eastAsia="Times New Roman" w:cs="Arial"/>
+                <w:b/>
+                <w:color w:val="365F91"/>
+                <w:szCs w:val="24"/>
+                <w:lang w:eastAsia="es-VE"/>
+              </w:rPr>
+            </w:pPr>
+          </w:p>
+        </w:tc>
+        <w:tc>
+          <w:tcPr>
+            <w:tcW w:w="2773" w:type="dxa"/>
+            <w:shd w:val="clear" w:color="auto" w:fill="auto"/>
+          </w:tcPr>
+          <w:p>
+            <w:pPr>
+              <w:spacing w:after="0" w:line="240" w:lineRule="auto"/>
+              <w:rPr>
+                <w:rFonts w:eastAsia="Times New Roman" w:cs="Arial"/>
+                <w:b/>
+                <w:color w:val="365F91"/>
+                <w:szCs w:val="24"/>
+                <w:lang w:eastAsia="es-VE"/>
+              </w:rPr>
+            </w:pPr>
+          </w:p>
+        </w:tc>
+        <w:tc>
+          <w:tcPr>
+            <w:tcW w:w="3141" w:type="dxa"/>
+            <w:shd w:val="clear" w:color="auto" w:fill="auto"/>
+          </w:tcPr>
+          <w:p>
+            <w:pPr>
+              <w:spacing w:after="0" w:line="240" w:lineRule="auto"/>
+              <w:rPr>
+                <w:rFonts w:eastAsia="Times New Roman" w:cs="Arial"/>
+                <w:b/>
+                <w:color w:val="365F91"/>
+                <w:szCs w:val="24"/>
+                <w:lang w:eastAsia="es-VE"/>
+              </w:rPr>
+            </w:pPr>
+          </w:p>
+        </w:tc>
+      </w:tr>
+      <w:tr>
+        <w:tc>
+          <w:tcPr>
+            <w:tcW w:w="3140" w:type="dxa"/>
+            <w:shd w:val="clear" w:color="auto" w:fill="auto"/>
+          </w:tcPr>
+          <w:p>
+            <w:pPr>
+              <w:spacing w:after="0" w:line="240" w:lineRule="auto"/>
+              <w:rPr>
+                <w:rFonts w:eastAsia="Times New Roman" w:cs="Arial"/>
+                <w:b/>
+                <w:color w:val="365F91"/>
+                <w:szCs w:val="24"/>
+                <w:lang w:eastAsia="es-VE"/>
+              </w:rPr>
+            </w:pPr>
+          </w:p>
+        </w:tc>
+        <w:tc>
+          <w:tcPr>
+            <w:tcW w:w="2773" w:type="dxa"/>
+            <w:shd w:val="clear" w:color="auto" w:fill="auto"/>
+          </w:tcPr>
+          <w:p>
+            <w:pPr>
+              <w:spacing w:after="0" w:line="240" w:lineRule="auto"/>
+              <w:rPr>
+                <w:rFonts w:eastAsia="Times New Roman" w:cs="Arial"/>
+                <w:b/>
+                <w:color w:val="365F91"/>
+                <w:szCs w:val="24"/>
+                <w:lang w:eastAsia="es-VE"/>
+              </w:rPr>
+            </w:pPr>
+          </w:p>
+        </w:tc>
+        <w:tc>
+          <w:tcPr>
+            <w:tcW w:w="3141" w:type="dxa"/>
+            <w:shd w:val="clear" w:color="auto" w:fill="auto"/>
+          </w:tcPr>
+          <w:p>
+            <w:pPr>
+              <w:spacing w:after="0" w:line="240" w:lineRule="auto"/>
+              <w:rPr>
+                <w:rFonts w:eastAsia="Times New Roman" w:cs="Arial"/>
+                <w:b/>
+                <w:color w:val="365F91"/>
+                <w:szCs w:val="24"/>
+                <w:lang w:eastAsia="es-VE"/>
+              </w:rPr>
+            </w:pPr>
+          </w:p>
+        </w:tc>
+      </w:tr>
+      <w:tr>
+        <w:tc>
+          <w:tcPr>
+            <w:tcW w:w="3140" w:type="dxa"/>
+            <w:shd w:val="clear" w:color="auto" w:fill="auto"/>
+          </w:tcPr>
+          <w:p>
+            <w:pPr>
+              <w:spacing w:after="0" w:line="240" w:lineRule="auto"/>
+              <w:rPr>
+                <w:rFonts w:eastAsia="Times New Roman" w:cs="Arial"/>
+                <w:b/>
+                <w:color w:val="365F91"/>
+                <w:szCs w:val="24"/>
+                <w:lang w:eastAsia="es-VE"/>
+              </w:rPr>
+            </w:pPr>
+          </w:p>
+        </w:tc>
+        <w:tc>
+          <w:tcPr>
+            <w:tcW w:w="2773" w:type="dxa"/>
+            <w:shd w:val="clear" w:color="auto" w:fill="auto"/>
+          </w:tcPr>
+          <w:p>
+            <w:pPr>
+              <w:spacing w:after="0" w:line="240" w:lineRule="auto"/>
+              <w:rPr>
+                <w:rFonts w:eastAsia="Times New Roman" w:cs="Arial"/>
+                <w:b/>
+                <w:color w:val="365F91"/>
+                <w:szCs w:val="24"/>
+                <w:lang w:eastAsia="es-VE"/>
+              </w:rPr>
+            </w:pPr>
+          </w:p>
+        </w:tc>
+        <w:tc>
+          <w:tcPr>
+            <w:tcW w:w="3141" w:type="dxa"/>
+            <w:shd w:val="clear" w:color="auto" w:fill="auto"/>
+          </w:tcPr>
+          <w:p>
+            <w:pPr>
+              <w:spacing w:after="0" w:line="240" w:lineRule="auto"/>
+              <w:rPr>
+                <w:rFonts w:eastAsia="Times New Roman" w:cs="Arial"/>
+                <w:b/>
+                <w:color w:val="365F91"/>
+                <w:szCs w:val="24"/>
+                <w:lang w:eastAsia="es-VE"/>
+              </w:rPr>
+            </w:pPr>
+          </w:p>
+        </w:tc>
+      </w:tr>
+    </w:tbl>
+    <w:p>
+      <w:pPr>
+        <w:spacing w:after="0" w:line="240" w:lineRule="auto"/>
+        <w:rPr>
+          <w:rFonts w:eastAsia="Times New Roman" w:cs="Arial"/>
+          <w:b/>
+          <w:color w:val="365F91"/>
+          <w:szCs w:val="24"/>
+          <w:lang w:eastAsia="es-VE"/>
+        </w:rPr>
+      </w:pPr>
+    </w:p>
+    <w:p/>
+    <w:p/>
+    <w:p/>
+    <w:p/>
+    <w:p/>
+    <w:p/>
+    <w:p/>
+    <w:p/>
+    <w:p/>
+    <w:p/>
+    <w:p/>
+    <w:p/>
+    <w:p/>
+    <w:p/>
+    <w:p/>
+    <w:p/>
+    <w:p/>
+    <w:p/>
+    <w:p/>
+    <w:p/>
+    <w:p/>
+    <w:p>
+      <w:pPr>
+        <w:spacing w:after="0" w:line="240" w:lineRule="auto"/>
+        <w:rPr>
+          <w:rFonts w:eastAsia="Times New Roman" w:cs="Arial"/>
+          <w:b/>
+          <w:color w:val="365F91"/>
+          <w:sz w:val="32"/>
+          <w:szCs w:val="32"/>
+          <w:lang w:eastAsia="es-VE"/>
+        </w:rPr>
+      </w:pPr>
+      <w:r>
+        <w:rPr>
+          <w:rFonts w:eastAsia="Times New Roman" w:cs="Arial"/>
+          <w:b/>
+          <w:color w:val="365F91"/>
+          <w:sz w:val="32"/>
+          <w:szCs w:val="32"/>
+          <w:lang w:eastAsia="es-VE"/>
+        </w:rPr>
+        <w:t>Tabla de contenido</w:t>
+      </w:r>
+    </w:p>
+    <w:p>
+      <w:pPr>
+        <w:spacing w:after="0" w:line="240" w:lineRule="auto"/>
+        <w:rPr>
+          <w:rFonts w:eastAsia="Times New Roman" w:cs="Arial"/>
+          <w:b/>
+          <w:color w:val="365F91"/>
+          <w:szCs w:val="24"/>
+          <w:lang w:eastAsia="es-VE"/>
+        </w:rPr>
+      </w:pPr>
+    </w:p>
+    <w:p>
+      <w:pPr>
+        <w:pStyle w:val="TDC1"/>
+        <w:tabs>
+          <w:tab w:val="right" w:leader="dot" w:pos="8828"/>
+        </w:tabs>
+        <w:rPr>
+          <w:rFonts w:ascii="Calibri" w:eastAsia="Times New Roman" w:hAnsi="Calibri"/>
+          <w:noProof/>
+          <w:sz w:val="22"/>
+          <w:lang w:eastAsia="es-VE"/>
+        </w:rPr>
+      </w:pPr>
+      <w:r>
+        <w:rPr>
+          <w:rFonts w:eastAsia="Times New Roman" w:cs="Arial"/>
+          <w:b/>
+          <w:color w:val="365F91"/>
+          <w:szCs w:val="24"/>
+          <w:lang w:eastAsia="es-VE"/>
+        </w:rPr>
+        <w:fldChar w:fldCharType="begin"/>
+      </w:r>
+      <w:r>
+        <w:rPr>
+          <w:rFonts w:eastAsia="Times New Roman" w:cs="Arial"/>
+          <w:b/>
+          <w:color w:val="365F91"/>
+          <w:szCs w:val="24"/>
+          <w:lang w:eastAsia="es-VE"/>
+        </w:rPr>
+        <w:instrText xml:space="preserve"> TOC \o "1-2" \u </w:instrText>
+      </w:r>
+      <w:r>
+        <w:rPr>
+          <w:rFonts w:eastAsia="Times New Roman" w:cs="Arial"/>
+          <w:b/>
+          <w:color w:val="365F91"/>
+          <w:szCs w:val="24"/>
+          <w:lang w:eastAsia="es-VE"/>
+        </w:rPr>
+        <w:fldChar w:fldCharType="separate"/>
+      </w:r>
+      <w:r>
+        <w:rPr>
+          <w:noProof/>
+        </w:rPr>
+        <w:t>Información del Proyecto</w:t>
+      </w:r>
+      <w:r>
+        <w:rPr>
+          <w:noProof/>
+        </w:rPr>
+        <w:tab/>
+      </w:r>
+      <w:r>
+        <w:rPr>
+          <w:noProof/>
+        </w:rPr>
+        <w:fldChar w:fldCharType="begin"/>
+      </w:r>
+      <w:r>
+        <w:rPr>
+          <w:noProof/>
+        </w:rPr>
+        <w:instrText xml:space="preserve"> PAGEREF _Toc383902528 \h </w:instrText>
+      </w:r>
+      <w:r>
+        <w:rPr>
+          <w:noProof/>
+        </w:rPr>
+      </w:r>
+      <w:r>
+        <w:rPr>
+          <w:noProof/>
+        </w:rPr>
+        <w:fldChar w:fldCharType="separate"/>
+      </w:r>
+      <w:r>
+        <w:rPr>
+          <w:noProof/>
+        </w:rPr>
+        <w:t>3</w:t>
+      </w:r>
+      <w:r>
+        <w:rPr>
+          <w:noProof/>
+        </w:rPr>
+        <w:fldChar w:fldCharType="end"/>
+      </w:r>
+    </w:p>
+    <w:p>
+      <w:pPr>
+        <w:pStyle w:val="TDC1"/>
+        <w:tabs>
+          <w:tab w:val="right" w:leader="dot" w:pos="8828"/>
+        </w:tabs>
+        <w:rPr>
+          <w:noProof/>
+        </w:rPr>
+      </w:pPr>
+      <w:r>
+        <w:rPr>
+          <w:noProof/>
+        </w:rPr>
+        <w:t>Restricciones y Premisas</w:t>
+      </w:r>
+      <w:r>
+        <w:rPr>
+          <w:noProof/>
+        </w:rPr>
+        <w:tab/>
+      </w:r>
+      <w:r>
+        <w:rPr>
+          <w:noProof/>
+        </w:rPr>
+        <w:fldChar w:fldCharType="begin"/>
+      </w:r>
+      <w:r>
+        <w:rPr>
+          <w:noProof/>
+        </w:rPr>
+        <w:instrText xml:space="preserve"> PAGEREF _Toc383902529 \h </w:instrText>
+      </w:r>
+      <w:r>
+        <w:rPr>
+          <w:noProof/>
+        </w:rPr>
+      </w:r>
+      <w:r>
+        <w:rPr>
+          <w:noProof/>
+        </w:rPr>
+        <w:fldChar w:fldCharType="separate"/>
+      </w:r>
+      <w:r>
+        <w:rPr>
+          <w:noProof/>
+        </w:rPr>
+        <w:t>3</w:t>
+      </w:r>
+      <w:r>
+        <w:rPr>
+          <w:noProof/>
+        </w:rPr>
+        <w:fldChar w:fldCharType="end"/>
+      </w:r>
+    </w:p>
+    <w:p>
+      <w:pPr>
+        <w:pStyle w:val="TDC1"/>
+        <w:tabs>
+          <w:tab w:val="right" w:leader="dot" w:pos="8828"/>
+        </w:tabs>
+        <w:rPr>
+          <w:rFonts w:ascii="Calibri" w:eastAsia="Times New Roman" w:hAnsi="Calibri"/>
+          <w:noProof/>
+          <w:sz w:val="22"/>
+          <w:lang w:eastAsia="es-VE"/>
+        </w:rPr>
+      </w:pPr>
+      <w:r>
+        <w:rPr>
+          <w:noProof/>
+        </w:rPr>
+        <w:t>Categorización de tipos de conflictos</w:t>
+      </w:r>
+      <w:r>
+        <w:rPr>
+          <w:noProof/>
+        </w:rPr>
+        <w:tab/>
+      </w:r>
+      <w:r>
+        <w:rPr>
+          <w:noProof/>
+        </w:rPr>
+        <w:t>4</w:t>
+      </w:r>
+    </w:p>
+    <w:p>
+      <w:pPr>
+        <w:pStyle w:val="TDC1"/>
+        <w:tabs>
+          <w:tab w:val="right" w:leader="dot" w:pos="8828"/>
+        </w:tabs>
+        <w:rPr>
+          <w:rFonts w:ascii="Calibri" w:eastAsia="Times New Roman" w:hAnsi="Calibri"/>
+          <w:noProof/>
+          <w:sz w:val="22"/>
+          <w:lang w:eastAsia="es-VE"/>
+        </w:rPr>
+      </w:pPr>
+      <w:r>
+        <w:rPr>
+          <w:noProof/>
+        </w:rPr>
+        <w:t>Proceso definido para el escalamiento de conflictos</w:t>
+      </w:r>
+      <w:r>
+        <w:rPr>
+          <w:noProof/>
+        </w:rPr>
+        <w:tab/>
+        <w:t>4</w:t>
+      </w:r>
+    </w:p>
+    <w:p>
+      <w:pPr>
+        <w:pStyle w:val="TDC1"/>
+        <w:tabs>
+          <w:tab w:val="right" w:leader="dot" w:pos="8828"/>
+        </w:tabs>
+        <w:rPr>
+          <w:rFonts w:ascii="Calibri" w:eastAsia="Times New Roman" w:hAnsi="Calibri"/>
+          <w:noProof/>
+          <w:sz w:val="22"/>
+          <w:lang w:eastAsia="es-VE"/>
+        </w:rPr>
+      </w:pPr>
+      <w:r>
+        <w:rPr>
+          <w:noProof/>
+        </w:rPr>
+        <w:t>Anexos</w:t>
+      </w:r>
+      <w:r>
+        <w:rPr>
+          <w:noProof/>
+        </w:rPr>
+        <w:tab/>
+        <w:t>5</w:t>
+      </w:r>
+    </w:p>
+    <w:p>
+      <w:pPr>
+        <w:pStyle w:val="TDC1"/>
+        <w:tabs>
+          <w:tab w:val="right" w:leader="dot" w:pos="8828"/>
+        </w:tabs>
+        <w:rPr>
+          <w:rFonts w:ascii="Calibri" w:eastAsia="Times New Roman" w:hAnsi="Calibri"/>
+          <w:noProof/>
+          <w:sz w:val="22"/>
+          <w:lang w:eastAsia="es-VE"/>
+        </w:rPr>
+      </w:pPr>
+    </w:p>
+    <w:p>
+      <w:pPr>
+        <w:rPr>
+          <w:rFonts w:eastAsia="Times New Roman" w:cs="Arial"/>
+          <w:b/>
+          <w:color w:val="365F91"/>
+          <w:szCs w:val="24"/>
+          <w:lang w:eastAsia="es-VE"/>
+        </w:rPr>
+      </w:pPr>
+      <w:r>
+        <w:rPr>
+          <w:rFonts w:eastAsia="Times New Roman" w:cs="Arial"/>
+          <w:b/>
+          <w:color w:val="365F91"/>
+          <w:szCs w:val="24"/>
+          <w:lang w:eastAsia="es-VE"/>
+        </w:rPr>
+        <w:fldChar w:fldCharType="end"/>
+      </w:r>
+    </w:p>
+    <w:p>
+      <w:pPr>
+        <w:rPr>
+          <w:rFonts w:eastAsia="Times New Roman" w:cs="Arial"/>
+          <w:b/>
+          <w:color w:val="365F91"/>
+          <w:szCs w:val="24"/>
+          <w:lang w:eastAsia="es-VE"/>
+        </w:rPr>
+      </w:pPr>
+    </w:p>
+    <w:p>
+      <w:pPr>
+        <w:rPr>
+          <w:rFonts w:eastAsia="Times New Roman" w:cs="Arial"/>
+          <w:b/>
+          <w:color w:val="365F91"/>
+          <w:szCs w:val="24"/>
+          <w:lang w:eastAsia="es-VE"/>
+        </w:rPr>
+      </w:pPr>
+    </w:p>
+    <w:p>
+      <w:pPr>
+        <w:rPr>
+          <w:rFonts w:eastAsia="Times New Roman" w:cs="Arial"/>
+          <w:b/>
+          <w:color w:val="365F91"/>
+          <w:szCs w:val="24"/>
+          <w:lang w:eastAsia="es-VE"/>
+        </w:rPr>
+      </w:pPr>
+    </w:p>
+    <w:p>
+      <w:pPr>
+        <w:rPr>
+          <w:rFonts w:eastAsia="Times New Roman" w:cs="Arial"/>
+          <w:b/>
+          <w:color w:val="365F91"/>
+          <w:szCs w:val="24"/>
+          <w:lang w:eastAsia="es-VE"/>
+        </w:rPr>
+      </w:pPr>
+    </w:p>
+    <w:p>
+      <w:pPr>
+        <w:rPr>
+          <w:rFonts w:eastAsia="Times New Roman" w:cs="Arial"/>
+          <w:b/>
+          <w:color w:val="365F91"/>
+          <w:szCs w:val="24"/>
+          <w:lang w:eastAsia="es-VE"/>
+        </w:rPr>
+      </w:pPr>
+    </w:p>
+    <w:p>
+      <w:pPr>
+        <w:rPr>
+          <w:rFonts w:eastAsia="Times New Roman" w:cs="Arial"/>
+          <w:b/>
+          <w:color w:val="365F91"/>
+          <w:szCs w:val="24"/>
+          <w:lang w:eastAsia="es-VE"/>
+        </w:rPr>
+      </w:pPr>
+    </w:p>
+    <w:p>
+      <w:pPr>
+        <w:rPr>
+          <w:rFonts w:eastAsia="Times New Roman" w:cs="Arial"/>
+          <w:b/>
+          <w:color w:val="365F91"/>
+          <w:szCs w:val="24"/>
+          <w:lang w:eastAsia="es-VE"/>
+        </w:rPr>
+      </w:pPr>
+    </w:p>
+    <w:p>
+      <w:pPr>
+        <w:rPr>
+          <w:rFonts w:eastAsia="Times New Roman" w:cs="Arial"/>
+          <w:b/>
+          <w:color w:val="365F91"/>
+          <w:szCs w:val="24"/>
+          <w:lang w:eastAsia="es-VE"/>
+        </w:rPr>
+      </w:pPr>
+    </w:p>
+    <w:p>
+      <w:pPr>
+        <w:rPr>
+          <w:rFonts w:eastAsia="Times New Roman" w:cs="Arial"/>
+          <w:b/>
+          <w:color w:val="365F91"/>
+          <w:szCs w:val="24"/>
+          <w:lang w:eastAsia="es-VE"/>
+        </w:rPr>
+      </w:pPr>
+    </w:p>
+    <w:p>
+      <w:pPr>
+        <w:rPr>
+          <w:rFonts w:eastAsia="Times New Roman" w:cs="Arial"/>
+          <w:b/>
+          <w:color w:val="365F91"/>
+          <w:szCs w:val="24"/>
+          <w:lang w:eastAsia="es-VE"/>
+        </w:rPr>
+      </w:pPr>
+    </w:p>
+    <w:p>
+      <w:pPr>
+        <w:rPr>
+          <w:rFonts w:eastAsia="Times New Roman" w:cs="Arial"/>
+          <w:b/>
+          <w:color w:val="365F91"/>
+          <w:szCs w:val="24"/>
+          <w:lang w:eastAsia="es-VE"/>
+        </w:rPr>
+      </w:pPr>
+    </w:p>
+    <w:p>
+      <w:pPr>
+        <w:rPr>
+          <w:rFonts w:eastAsia="Times New Roman" w:cs="Arial"/>
+          <w:b/>
+          <w:color w:val="365F91"/>
+          <w:szCs w:val="24"/>
+          <w:lang w:eastAsia="es-VE"/>
+        </w:rPr>
+      </w:pPr>
+    </w:p>
+    <w:p>
+      <w:pPr>
+        <w:rPr>
+          <w:rFonts w:eastAsia="Times New Roman" w:cs="Arial"/>
+          <w:b/>
+          <w:color w:val="365F91"/>
+          <w:szCs w:val="24"/>
+          <w:lang w:eastAsia="es-VE"/>
+        </w:rPr>
+      </w:pPr>
+    </w:p>
+    <w:p>
+      <w:pPr>
+        <w:rPr>
+          <w:rFonts w:eastAsia="Times New Roman" w:cs="Arial"/>
+          <w:b/>
+          <w:color w:val="365F91"/>
+          <w:szCs w:val="24"/>
+          <w:lang w:eastAsia="es-VE"/>
+        </w:rPr>
+      </w:pPr>
+    </w:p>
+    <w:p>
+      <w:pPr>
+        <w:rPr>
+          <w:rFonts w:eastAsia="Times New Roman" w:cs="Arial"/>
+          <w:b/>
+          <w:color w:val="365F91"/>
+          <w:szCs w:val="24"/>
+          <w:lang w:eastAsia="es-VE"/>
+        </w:rPr>
+      </w:pPr>
+    </w:p>
+    <w:p>
+      <w:pPr>
+        <w:rPr>
+          <w:rFonts w:eastAsia="Times New Roman" w:cs="Arial"/>
+          <w:b/>
+          <w:color w:val="365F91"/>
+          <w:szCs w:val="24"/>
+          <w:lang w:eastAsia="es-VE"/>
+        </w:rPr>
+      </w:pPr>
+    </w:p>
+    <w:p>
+      <w:pPr>
+        <w:pStyle w:val="Ttulo1"/>
+      </w:pPr>
+      <w:bookmarkStart w:id="0" w:name="_Toc383902528"/>
+      <w:r>
+        <w:lastRenderedPageBreak/>
+        <w:t>I</w:t>
+      </w:r>
+      <w:r>
+        <w:t>nformación del Proyecto</w:t>
+      </w:r>
       <w:bookmarkEnd w:id="0"/>
     </w:p>
+    <w:tbl>
+      <w:tblPr>
+        <w:tblW w:w="0" w:type="auto"/>
+        <w:tblInd w:w="108" w:type="dxa"/>
+        <w:tblBorders>
+          <w:top w:val="single" w:sz="4" w:space="0" w:color="000000"/>
+          <w:left w:val="single" w:sz="4" w:space="0" w:color="000000"/>
+          <w:bottom w:val="single" w:sz="4" w:space="0" w:color="000000"/>
+          <w:right w:val="single" w:sz="4" w:space="0" w:color="000000"/>
+          <w:insideH w:val="single" w:sz="4" w:space="0" w:color="000000"/>
+          <w:insideV w:val="single" w:sz="4" w:space="0" w:color="000000"/>
+        </w:tblBorders>
+        <w:tblLook w:val="04A0" w:firstRow="1" w:lastRow="0" w:firstColumn="1" w:lastColumn="0" w:noHBand="0" w:noVBand="1"/>
+      </w:tblPr>
+      <w:tblGrid>
+        <w:gridCol w:w="3081"/>
+        <w:gridCol w:w="5639"/>
+      </w:tblGrid>
+      <w:tr>
+        <w:tc>
+          <w:tcPr>
+            <w:tcW w:w="3119" w:type="dxa"/>
+            <w:shd w:val="clear" w:color="auto" w:fill="auto"/>
+          </w:tcPr>
+          <w:p>
+            <w:pPr>
+              <w:spacing w:after="0" w:line="240" w:lineRule="auto"/>
+              <w:rPr>
+                <w:rFonts w:eastAsia="Times New Roman" w:cs="Arial"/>
+                <w:color w:val="000000"/>
+                <w:szCs w:val="24"/>
+                <w:lang w:eastAsia="es-VE"/>
+              </w:rPr>
+            </w:pPr>
+            <w:r>
+              <w:rPr>
+                <w:rFonts w:eastAsia="Times New Roman" w:cs="Arial"/>
+                <w:color w:val="000000"/>
+                <w:szCs w:val="24"/>
+                <w:lang w:eastAsia="es-VE"/>
+              </w:rPr>
+              <w:t>Empresa / Organización</w:t>
+            </w:r>
+          </w:p>
+        </w:tc>
+        <w:tc>
+          <w:tcPr>
+            <w:tcW w:w="5751" w:type="dxa"/>
+            <w:shd w:val="clear" w:color="auto" w:fill="auto"/>
+          </w:tcPr>
+          <w:p>
+            <w:pPr>
+              <w:spacing w:after="0" w:line="240" w:lineRule="auto"/>
+              <w:rPr>
+                <w:rFonts w:eastAsia="Times New Roman" w:cs="Arial"/>
+                <w:color w:val="000000"/>
+                <w:szCs w:val="24"/>
+                <w:lang w:eastAsia="es-VE"/>
+              </w:rPr>
+            </w:pPr>
+            <w:r>
+              <w:rPr>
+                <w:rFonts w:eastAsia="Times New Roman" w:cs="Arial"/>
+                <w:color w:val="000000"/>
+                <w:szCs w:val="24"/>
+                <w:lang w:eastAsia="es-VE"/>
+              </w:rPr>
+              <w:t>Emisora la voz del río Suárez</w:t>
+            </w:r>
+          </w:p>
+        </w:tc>
+      </w:tr>
+      <w:tr>
+        <w:tc>
+          <w:tcPr>
+            <w:tcW w:w="3119" w:type="dxa"/>
+            <w:shd w:val="clear" w:color="auto" w:fill="auto"/>
+          </w:tcPr>
+          <w:p>
+            <w:pPr>
+              <w:spacing w:after="0" w:line="240" w:lineRule="auto"/>
+              <w:rPr>
+                <w:rFonts w:eastAsia="Times New Roman" w:cs="Arial"/>
+                <w:color w:val="000000"/>
+                <w:szCs w:val="24"/>
+                <w:lang w:eastAsia="es-VE"/>
+              </w:rPr>
+            </w:pPr>
+            <w:r>
+              <w:rPr>
+                <w:rFonts w:eastAsia="Times New Roman" w:cs="Arial"/>
+                <w:color w:val="000000"/>
+                <w:szCs w:val="24"/>
+                <w:lang w:eastAsia="es-VE"/>
+              </w:rPr>
+              <w:t>Proyecto</w:t>
+            </w:r>
+          </w:p>
+        </w:tc>
+        <w:tc>
+          <w:tcPr>
+            <w:tcW w:w="5751" w:type="dxa"/>
+            <w:shd w:val="clear" w:color="auto" w:fill="auto"/>
+          </w:tcPr>
+          <w:p>
+            <w:pPr>
+              <w:spacing w:after="0" w:line="240" w:lineRule="auto"/>
+              <w:rPr>
+                <w:rFonts w:eastAsia="Times New Roman" w:cs="Arial"/>
+                <w:color w:val="000000"/>
+                <w:szCs w:val="24"/>
+                <w:lang w:eastAsia="es-VE"/>
+              </w:rPr>
+            </w:pPr>
+            <w:r>
+              <w:rPr>
+                <w:rFonts w:eastAsia="Times New Roman" w:cs="Arial"/>
+                <w:bCs/>
+                <w:color w:val="000000"/>
+                <w:szCs w:val="24"/>
+                <w:lang w:eastAsia="es-VE"/>
+              </w:rPr>
+              <w:t>S</w:t>
+            </w:r>
+            <w:r>
+              <w:rPr>
+                <w:rFonts w:eastAsia="Times New Roman" w:cs="Arial"/>
+                <w:bCs/>
+                <w:color w:val="000000"/>
+                <w:szCs w:val="24"/>
+                <w:lang w:eastAsia="es-VE"/>
+              </w:rPr>
+              <w:t>erv</w:t>
+            </w:r>
+            <w:r>
+              <w:rPr>
+                <w:rFonts w:eastAsia="Times New Roman" w:cs="Arial"/>
+                <w:bCs/>
+                <w:color w:val="000000"/>
+                <w:szCs w:val="24"/>
+                <w:lang w:eastAsia="es-VE"/>
+              </w:rPr>
+              <w:t xml:space="preserve">icio web para estación de radio </w:t>
+            </w:r>
+            <w:r>
+              <w:rPr>
+                <w:rFonts w:eastAsia="Times New Roman" w:cs="Arial"/>
+                <w:bCs/>
+                <w:color w:val="000000"/>
+                <w:szCs w:val="24"/>
+                <w:lang w:eastAsia="es-VE"/>
+              </w:rPr>
+              <w:t>La voz del río Suárez</w:t>
+            </w:r>
+          </w:p>
+        </w:tc>
+      </w:tr>
+      <w:tr>
+        <w:tc>
+          <w:tcPr>
+            <w:tcW w:w="3119" w:type="dxa"/>
+            <w:shd w:val="clear" w:color="auto" w:fill="auto"/>
+          </w:tcPr>
+          <w:p>
+            <w:pPr>
+              <w:spacing w:after="0" w:line="240" w:lineRule="auto"/>
+              <w:rPr>
+                <w:rFonts w:eastAsia="Times New Roman" w:cs="Arial"/>
+                <w:color w:val="000000"/>
+                <w:szCs w:val="24"/>
+                <w:lang w:eastAsia="es-VE"/>
+              </w:rPr>
+            </w:pPr>
+            <w:r>
+              <w:rPr>
+                <w:rFonts w:eastAsia="Times New Roman" w:cs="Arial"/>
+                <w:color w:val="000000"/>
+                <w:szCs w:val="24"/>
+                <w:lang w:eastAsia="es-VE"/>
+              </w:rPr>
+              <w:t>Fecha de preparación</w:t>
+            </w:r>
+          </w:p>
+        </w:tc>
+        <w:tc>
+          <w:tcPr>
+            <w:tcW w:w="5751" w:type="dxa"/>
+            <w:shd w:val="clear" w:color="auto" w:fill="auto"/>
+          </w:tcPr>
+          <w:p>
+            <w:pPr>
+              <w:spacing w:after="0" w:line="240" w:lineRule="auto"/>
+              <w:rPr>
+                <w:rFonts w:eastAsia="Times New Roman" w:cs="Arial"/>
+                <w:color w:val="000000"/>
+                <w:szCs w:val="24"/>
+                <w:lang w:eastAsia="es-VE"/>
+              </w:rPr>
+            </w:pPr>
+            <w:r>
+              <w:rPr>
+                <w:rFonts w:eastAsia="Times New Roman" w:cs="Arial"/>
+                <w:color w:val="000000"/>
+                <w:szCs w:val="24"/>
+                <w:lang w:eastAsia="es-VE"/>
+              </w:rPr>
+              <w:t>10/05/2019</w:t>
+            </w:r>
+          </w:p>
+        </w:tc>
+      </w:tr>
+      <w:tr>
+        <w:tc>
+          <w:tcPr>
+            <w:tcW w:w="3119" w:type="dxa"/>
+            <w:shd w:val="clear" w:color="auto" w:fill="auto"/>
+          </w:tcPr>
+          <w:p>
+            <w:pPr>
+              <w:spacing w:after="0" w:line="240" w:lineRule="auto"/>
+              <w:rPr>
+                <w:rFonts w:eastAsia="Times New Roman" w:cs="Arial"/>
+                <w:color w:val="000000"/>
+                <w:szCs w:val="24"/>
+                <w:lang w:eastAsia="es-VE"/>
+              </w:rPr>
+            </w:pPr>
+            <w:r>
+              <w:rPr>
+                <w:rFonts w:eastAsia="Times New Roman" w:cs="Arial"/>
+                <w:color w:val="000000"/>
+                <w:szCs w:val="24"/>
+                <w:lang w:eastAsia="es-VE"/>
+              </w:rPr>
+              <w:t>Cliente</w:t>
+            </w:r>
+          </w:p>
+        </w:tc>
+        <w:tc>
+          <w:tcPr>
+            <w:tcW w:w="5751" w:type="dxa"/>
+            <w:shd w:val="clear" w:color="auto" w:fill="auto"/>
+          </w:tcPr>
+          <w:p>
+            <w:pPr>
+              <w:spacing w:after="0" w:line="240" w:lineRule="auto"/>
+              <w:rPr>
+                <w:rFonts w:eastAsia="Times New Roman" w:cs="Arial"/>
+                <w:color w:val="000000"/>
+                <w:szCs w:val="24"/>
+                <w:lang w:eastAsia="es-VE"/>
+              </w:rPr>
+            </w:pPr>
+            <w:r>
+              <w:rPr>
+                <w:rFonts w:eastAsia="Times New Roman" w:cs="Arial"/>
+                <w:color w:val="000000"/>
+                <w:szCs w:val="24"/>
+                <w:lang w:eastAsia="es-VE"/>
+              </w:rPr>
+              <w:t>Francisco Hector Fonseca Leuro</w:t>
+            </w:r>
+          </w:p>
+        </w:tc>
+      </w:tr>
+      <w:tr>
+        <w:tc>
+          <w:tcPr>
+            <w:tcW w:w="3119" w:type="dxa"/>
+            <w:shd w:val="clear" w:color="auto" w:fill="auto"/>
+          </w:tcPr>
+          <w:p>
+            <w:pPr>
+              <w:spacing w:after="0" w:line="240" w:lineRule="auto"/>
+              <w:rPr>
+                <w:rFonts w:eastAsia="Times New Roman" w:cs="Arial"/>
+                <w:color w:val="000000"/>
+                <w:szCs w:val="24"/>
+                <w:lang w:eastAsia="es-VE"/>
+              </w:rPr>
+            </w:pPr>
+            <w:r>
+              <w:rPr>
+                <w:rFonts w:eastAsia="Times New Roman" w:cs="Arial"/>
+                <w:color w:val="000000"/>
+                <w:szCs w:val="24"/>
+                <w:lang w:eastAsia="es-VE"/>
+              </w:rPr>
+              <w:t>Patrocinador principal</w:t>
+            </w:r>
+          </w:p>
+        </w:tc>
+        <w:tc>
+          <w:tcPr>
+            <w:tcW w:w="5751" w:type="dxa"/>
+            <w:shd w:val="clear" w:color="auto" w:fill="auto"/>
+          </w:tcPr>
+          <w:p>
+            <w:pPr>
+              <w:spacing w:after="0" w:line="240" w:lineRule="auto"/>
+              <w:rPr>
+                <w:rFonts w:eastAsia="Times New Roman" w:cs="Arial"/>
+                <w:color w:val="000000"/>
+                <w:szCs w:val="24"/>
+                <w:lang w:eastAsia="es-VE"/>
+              </w:rPr>
+            </w:pPr>
+            <w:r>
+              <w:rPr>
+                <w:rFonts w:eastAsia="Times New Roman" w:cs="Arial"/>
+                <w:color w:val="000000"/>
+                <w:szCs w:val="24"/>
+                <w:lang w:eastAsia="es-VE"/>
+              </w:rPr>
+              <w:t>Francisco Hector Fonseca Leuro</w:t>
+            </w:r>
+          </w:p>
+        </w:tc>
+      </w:tr>
+      <w:tr>
+        <w:tc>
+          <w:tcPr>
+            <w:tcW w:w="3119" w:type="dxa"/>
+            <w:shd w:val="clear" w:color="auto" w:fill="auto"/>
+          </w:tcPr>
+          <w:p>
+            <w:pPr>
+              <w:spacing w:after="0" w:line="240" w:lineRule="auto"/>
+              <w:rPr>
+                <w:rFonts w:eastAsia="Times New Roman" w:cs="Arial"/>
+                <w:color w:val="000000"/>
+                <w:szCs w:val="24"/>
+                <w:lang w:eastAsia="es-VE"/>
+              </w:rPr>
+            </w:pPr>
+            <w:r>
+              <w:rPr>
+                <w:rFonts w:eastAsia="Times New Roman" w:cs="Arial"/>
+                <w:color w:val="000000"/>
+                <w:szCs w:val="24"/>
+                <w:lang w:eastAsia="es-VE"/>
+              </w:rPr>
+              <w:t>Gerente de Proyecto</w:t>
+            </w:r>
+          </w:p>
+        </w:tc>
+        <w:tc>
+          <w:tcPr>
+            <w:tcW w:w="5751" w:type="dxa"/>
+            <w:shd w:val="clear" w:color="auto" w:fill="auto"/>
+          </w:tcPr>
+          <w:p>
+            <w:pPr>
+              <w:spacing w:after="0" w:line="240" w:lineRule="auto"/>
+              <w:rPr>
+                <w:rFonts w:eastAsia="Times New Roman" w:cs="Arial"/>
+                <w:color w:val="000000"/>
+                <w:szCs w:val="24"/>
+                <w:lang w:eastAsia="es-VE"/>
+              </w:rPr>
+            </w:pPr>
+            <w:r>
+              <w:rPr>
+                <w:rFonts w:eastAsia="Times New Roman" w:cs="Arial"/>
+                <w:color w:val="000000"/>
+                <w:szCs w:val="24"/>
+                <w:lang w:eastAsia="es-VE"/>
+              </w:rPr>
+              <w:t>Jhonatan Estiven Jhoseft Rocha Fonseca</w:t>
+            </w:r>
+          </w:p>
+        </w:tc>
+      </w:tr>
+    </w:tbl>
+    <w:p/>
+    <w:p>
+      <w:pPr>
+        <w:pStyle w:val="Ttulo1"/>
+        <w:rPr>
+          <w:lang w:val="es-CO"/>
+        </w:rPr>
+      </w:pPr>
+      <w:r>
+        <w:rPr>
+          <w:lang w:val="es-CO"/>
+        </w:rPr>
+        <w:t>Restricciones y premisas</w:t>
+      </w:r>
+    </w:p>
+    <w:p>
+      <w:pPr>
+        <w:rPr>
+          <w:lang w:val="es-CO"/>
+        </w:rPr>
+      </w:pPr>
+      <w:r>
+        <w:rPr>
+          <w:lang w:val="es-CO"/>
+        </w:rPr>
+        <w:t xml:space="preserve">En ninguno de los casos será admisible por ninguna de las partes el uso de </w:t>
+      </w:r>
+      <w:r>
+        <w:rPr>
+          <w:lang w:val="es-CO"/>
+        </w:rPr>
+        <w:t>agresiones verbales o físicas que rompan el ambiente de tranquilidad y amabilidad en el grupo. En caso de que los inconvenientes presentados no sean considerados graves entre los involucrados se buscará la solución de estos por medio del dialogo y las metodologías acá presentadas.</w:t>
+      </w:r>
+    </w:p>
+    <w:p>
+      <w:pPr>
+        <w:pStyle w:val="Ttulo1"/>
+        <w:rPr>
+          <w:lang w:val="es-CO"/>
+        </w:rPr>
+      </w:pPr>
+      <w:r>
+        <w:rPr>
+          <w:lang w:val="es-CO"/>
+        </w:rPr>
+        <w:t>Categorización de tipos de conflictos</w:t>
+      </w:r>
+    </w:p>
+    <w:p>
+      <w:pPr>
+        <w:pStyle w:val="Ttulo2"/>
+        <w:rPr>
+          <w:lang w:val="es-CO"/>
+        </w:rPr>
+      </w:pPr>
+      <w:r>
+        <w:rPr>
+          <w:lang w:val="es-CO"/>
+        </w:rPr>
+        <w:t>Conflictos considerados leves</w:t>
+      </w:r>
+    </w:p>
+    <w:p>
+      <w:pPr>
+        <w:jc w:val="both"/>
+        <w:rPr>
+          <w:lang w:val="es-CO"/>
+        </w:rPr>
+      </w:pPr>
+      <w:r>
+        <w:rPr>
+          <w:lang w:val="es-CO"/>
+        </w:rPr>
+        <w:t>Son considerados como conflictos leves aquellos en los cuales exista desacuerdo en las ideas o comentarios realizados, en los cuales no se haga uso de palabras vulgares y no se use la agresión verbal ni física.</w:t>
+      </w:r>
+    </w:p>
+    <w:p>
+      <w:pPr>
+        <w:pStyle w:val="Ttulo2"/>
+        <w:rPr>
+          <w:lang w:val="es-CO"/>
+        </w:rPr>
+      </w:pPr>
+      <w:r>
+        <w:rPr>
+          <w:lang w:val="es-CO"/>
+        </w:rPr>
+        <w:t>Conflictos considerados medio</w:t>
+      </w:r>
+      <w:r>
+        <w:rPr>
+          <w:lang w:val="es-CO"/>
+        </w:rPr>
+        <w:t>s</w:t>
+      </w:r>
+    </w:p>
+    <w:p>
+      <w:pPr>
+        <w:jc w:val="both"/>
+        <w:rPr>
+          <w:lang w:val="es-CO"/>
+        </w:rPr>
+      </w:pPr>
+      <w:r>
+        <w:rPr>
+          <w:lang w:val="es-CO"/>
+        </w:rPr>
+        <w:t>Conflictos en los cuales se usen vulgaridades en forma de agresión o ridiculización hacia la otra persona, pero no se haga uso de agresiones físicas que perjudiquen de cualquier forma a la(s) otra(s) persona(s).</w:t>
+      </w:r>
+    </w:p>
+    <w:p>
+      <w:pPr>
+        <w:pStyle w:val="Ttulo2"/>
+        <w:rPr>
+          <w:lang w:val="es-CO"/>
+        </w:rPr>
+      </w:pPr>
+      <w:r>
+        <w:rPr>
+          <w:lang w:val="es-CO"/>
+        </w:rPr>
+        <w:t>Conflictos considerados graves</w:t>
+      </w:r>
+    </w:p>
+    <w:p>
+      <w:pPr>
+        <w:jc w:val="both"/>
+        <w:rPr>
+          <w:lang w:val="es-CO"/>
+        </w:rPr>
+      </w:pPr>
+      <w:r>
+        <w:rPr>
+          <w:lang w:val="es-CO"/>
+        </w:rPr>
+        <w:t xml:space="preserve">Son considerados conflictos graves en los cuales se presenten actos de violencia física o verbal </w:t>
+      </w:r>
+      <w:r>
+        <w:rPr>
+          <w:lang w:val="es-CO"/>
+        </w:rPr>
+        <w:t xml:space="preserve">con los cuales se haga daño al otro de forma malintencionada y consciente. </w:t>
+      </w:r>
+    </w:p>
+    <w:p>
+      <w:pPr>
+        <w:pStyle w:val="Ttulo1"/>
+        <w:rPr>
+          <w:lang w:val="es-CO"/>
+        </w:rPr>
+      </w:pPr>
+      <w:r>
+        <w:rPr>
+          <w:lang w:val="es-CO"/>
+        </w:rPr>
+        <w:t>Proceso definido para el escalamiento de conflictos</w:t>
+      </w:r>
+    </w:p>
+    <w:p>
+      <w:pPr>
+        <w:pStyle w:val="Ttulo2"/>
+        <w:rPr>
+          <w:lang w:val="es-CO"/>
+        </w:rPr>
+      </w:pPr>
+      <w:r>
+        <w:rPr>
+          <w:lang w:val="es-CO"/>
+        </w:rPr>
+        <w:t>Proceso para escalar conflictos leves</w:t>
+      </w:r>
+    </w:p>
+    <w:p>
+      <w:pPr>
+        <w:jc w:val="both"/>
+        <w:rPr>
+          <w:lang w:val="es-CO"/>
+        </w:rPr>
+      </w:pPr>
+      <w:r>
+        <w:rPr>
+          <w:lang w:val="es-CO"/>
+        </w:rPr>
+        <w:t xml:space="preserve">Se llevará a cabo por medio del dialogo donde </w:t>
+      </w:r>
+      <w:r>
+        <w:rPr>
+          <w:lang w:val="es-CO"/>
+        </w:rPr>
+        <w:t>primará</w:t>
+      </w:r>
+      <w:r>
+        <w:rPr>
+          <w:lang w:val="es-CO"/>
+        </w:rPr>
+        <w:t xml:space="preserve"> un ambiente de tranquilidad y respeto hacia las demás personas involucradas en el altercado, para establecer </w:t>
+      </w:r>
+      <w:r>
+        <w:rPr>
+          <w:lang w:val="es-CO"/>
+        </w:rPr>
+        <w:lastRenderedPageBreak/>
+        <w:t>la conversación se podrá hacer uso de medios como el correo electr</w:t>
+      </w:r>
+      <w:r>
+        <w:rPr>
+          <w:lang w:val="es-CO"/>
+        </w:rPr>
+        <w:t>ónico o llamadas por</w:t>
+      </w:r>
+      <w:r>
+        <w:rPr>
+          <w:lang w:val="es-CO"/>
+        </w:rPr>
+        <w:t xml:space="preserve"> teléfono celular</w:t>
+      </w:r>
+      <w:r>
+        <w:rPr>
+          <w:lang w:val="es-CO"/>
+        </w:rPr>
+        <w:t xml:space="preserve"> en caso de no ser posible la reunión presencial de los involucrados</w:t>
+      </w:r>
+      <w:r>
+        <w:rPr>
+          <w:lang w:val="es-CO"/>
+        </w:rPr>
+        <w:t>.</w:t>
+      </w:r>
+    </w:p>
+    <w:p>
+      <w:pPr>
+        <w:pStyle w:val="Ttulo2"/>
+        <w:rPr>
+          <w:lang w:val="es-CO"/>
+        </w:rPr>
+      </w:pPr>
+      <w:r>
+        <w:rPr>
+          <w:lang w:val="es-CO"/>
+        </w:rPr>
+        <w:t>Proceso para escalar conflictos medios</w:t>
+      </w:r>
+    </w:p>
+    <w:p>
+      <w:pPr>
+        <w:jc w:val="both"/>
+        <w:rPr>
+          <w:lang w:val="es-CO"/>
+        </w:rPr>
+      </w:pPr>
+      <w:r>
+        <w:rPr>
+          <w:lang w:val="es-CO"/>
+        </w:rPr>
+        <w:t xml:space="preserve">Se llevará a cabo por medio del dialogo </w:t>
+      </w:r>
+      <w:r>
+        <w:rPr>
+          <w:lang w:val="es-CO"/>
+        </w:rPr>
+        <w:t>haciendo uso de llamadas telefónicas donde se buscará solucionar el altercado, si el inconveniente persiste será necesario realizar una o varias reuniones presenciales dependiendo de los avances alcanzados con la presencia de un tercero que sirva como mediador entre las partes.</w:t>
+      </w:r>
+    </w:p>
+    <w:p>
+      <w:pPr>
+        <w:pStyle w:val="Ttulo2"/>
+        <w:rPr>
+          <w:lang w:val="es-CO"/>
+        </w:rPr>
+      </w:pPr>
+      <w:r>
+        <w:rPr>
+          <w:lang w:val="es-CO"/>
+        </w:rPr>
+        <w:t>Proceso para escalar conflictos graves</w:t>
+      </w:r>
+    </w:p>
+    <w:p>
+      <w:pPr>
+        <w:jc w:val="both"/>
+        <w:rPr>
+          <w:lang w:val="es-CO"/>
+        </w:rPr>
+      </w:pPr>
+      <w:r>
+        <w:rPr>
+          <w:lang w:val="es-CO"/>
+        </w:rPr>
+        <w:t xml:space="preserve">Se hará por medio de </w:t>
+      </w:r>
+      <w:r>
+        <w:rPr>
+          <w:lang w:val="es-CO"/>
+        </w:rPr>
+        <w:t>estrados judiciales de ser necesario bajo las leyes del estado colombiano y con responsabilidad tanto del grupo de trabajo como de la empresa cliente los cuales deberán seguir los pasos impuestos por la ley, con el fin de que el problema sea solucionado y el proceso de desarrollo del sistema no se vea afectado por los inconvenientes presentados, por lo cual las personas involucradas serán marginadas del sistema en mención.</w:t>
+      </w:r>
+    </w:p>
+    <w:p>
+      <w:pPr>
+        <w:jc w:val="both"/>
+        <w:rPr>
+          <w:lang w:val="es-CO"/>
+        </w:rPr>
+      </w:pPr>
+    </w:p>
+    <w:p>
+      <w:pPr>
+        <w:jc w:val="both"/>
+        <w:rPr>
+          <w:lang w:val="es-CO"/>
+        </w:rPr>
+      </w:pPr>
+    </w:p>
+    <w:p>
+      <w:pPr>
+        <w:jc w:val="both"/>
+        <w:rPr>
+          <w:lang w:val="es-CO"/>
+        </w:rPr>
+      </w:pPr>
+    </w:p>
+    <w:p>
+      <w:pPr>
+        <w:jc w:val="both"/>
+        <w:rPr>
+          <w:lang w:val="es-CO"/>
+        </w:rPr>
+      </w:pPr>
+    </w:p>
+    <w:p>
+      <w:pPr>
+        <w:jc w:val="both"/>
+        <w:rPr>
+          <w:lang w:val="es-CO"/>
+        </w:rPr>
+      </w:pPr>
+    </w:p>
+    <w:p>
+      <w:pPr>
+        <w:jc w:val="both"/>
+        <w:rPr>
+          <w:lang w:val="es-CO"/>
+        </w:rPr>
+      </w:pPr>
+    </w:p>
+    <w:p>
+      <w:pPr>
+        <w:jc w:val="both"/>
+        <w:rPr>
+          <w:lang w:val="es-CO"/>
+        </w:rPr>
+      </w:pPr>
+    </w:p>
+    <w:p>
+      <w:pPr>
+        <w:jc w:val="both"/>
+        <w:rPr>
+          <w:lang w:val="es-CO"/>
+        </w:rPr>
+      </w:pPr>
+    </w:p>
+    <w:p>
+      <w:pPr>
+        <w:jc w:val="both"/>
+        <w:rPr>
+          <w:lang w:val="es-CO"/>
+        </w:rPr>
+      </w:pPr>
+    </w:p>
+    <w:p>
+      <w:pPr>
+        <w:jc w:val="both"/>
+        <w:rPr>
+          <w:lang w:val="es-CO"/>
+        </w:rPr>
+      </w:pPr>
+    </w:p>
+    <w:p>
+      <w:pPr>
+        <w:jc w:val="both"/>
+        <w:rPr>
+          <w:lang w:val="es-CO"/>
+        </w:rPr>
+      </w:pPr>
+    </w:p>
+    <w:p>
+      <w:pPr>
+        <w:jc w:val="both"/>
+        <w:rPr>
+          <w:lang w:val="es-CO"/>
+        </w:rPr>
+      </w:pPr>
+    </w:p>
+    <w:p>
+      <w:pPr>
+        <w:jc w:val="both"/>
+        <w:rPr>
+          <w:lang w:val="es-CO"/>
+        </w:rPr>
+      </w:pPr>
+    </w:p>
+    <w:p>
+      <w:pPr>
+        <w:jc w:val="both"/>
+        <w:rPr>
+          <w:lang w:val="es-CO"/>
+        </w:rPr>
+      </w:pPr>
+    </w:p>
+    <w:p>
+      <w:pPr>
+        <w:pStyle w:val="Ttulo1"/>
+        <w:rPr>
+          <w:lang w:val="es-CO"/>
+        </w:rPr>
+      </w:pPr>
+      <w:r>
+        <w:rPr>
+          <w:lang w:val="es-CO"/>
+        </w:rPr>
+        <w:lastRenderedPageBreak/>
+        <w:t>Anexos</w:t>
+      </w:r>
+      <w:bookmarkStart w:id="1" w:name="_GoBack"/>
+      <w:bookmarkEnd w:id="1"/>
+    </w:p>
     <w:sectPr>
+      <w:headerReference w:type="default" r:id="rId6"/>
+      <w:footerReference w:type="default" r:id="rId7"/>
       <w:pgSz w:w="12240" w:h="15840"/>
       <w:pgMar w:top="1417" w:right="1701" w:bottom="1417" w:left="1701" w:header="708" w:footer="708" w:gutter="0"/>
       <w:cols w:space="708"/>
@@ -17,6 +1849,330 @@
     </w:sectPr>
   </w:body>
 </w:document>
+</file>
+
+<file path=word/endnotes.xml><?xml version="1.0" encoding="utf-8"?>
+<w:endnotes xmlns:wpc="http://schemas.microsoft.com/office/word/2010/wordprocessingCanvas" xmlns:cx="http://schemas.microsoft.com/office/drawing/2014/chartex" xmlns:mc="http://schemas.openxmlformats.org/markup-compatibility/2006" xmlns:o="urn:schemas-microsoft-com:office:office" xmlns:r="http://schemas.openxmlformats.org/officeDocument/2006/relationships" xmlns:m="http://schemas.openxmlformats.org/officeDocument/2006/math" xmlns:v="urn:schemas-microsoft-com:vml" xmlns:wp14="http://schemas.microsoft.com/office/word/2010/wordprocessingDrawing" xmlns:wp="http://schemas.openxmlformats.org/drawingml/2006/wordprocessingDrawing" xmlns:w10="urn:schemas-microsoft-com:office:word" xmlns:w="http://schemas.openxmlformats.org/wordprocessingml/2006/main" xmlns:w14="http://schemas.microsoft.com/office/word/2010/wordml" xmlns:w15="http://schemas.microsoft.com/office/word/2012/wordml" xmlns:w16se="http://schemas.microsoft.com/office/word/2015/wordml/symex" xmlns:wpg="http://schemas.microsoft.com/office/word/2010/wordprocessingGroup" xmlns:wpi="http://schemas.microsoft.com/office/word/2010/wordprocessingInk" xmlns:wne="http://schemas.microsoft.com/office/word/2006/wordml" xmlns:wps="http://schemas.microsoft.com/office/word/2010/wordprocessingShape" mc:Ignorable="w14 w15 w16se wp14">
+  <w:endnote w:type="separator" w:id="-1">
+    <w:p>
+      <w:pPr>
+        <w:spacing w:after="0" w:line="240" w:lineRule="auto"/>
+      </w:pPr>
+      <w:r>
+        <w:separator/>
+      </w:r>
+    </w:p>
+  </w:endnote>
+  <w:endnote w:type="continuationSeparator" w:id="0">
+    <w:p>
+      <w:pPr>
+        <w:spacing w:after="0" w:line="240" w:lineRule="auto"/>
+      </w:pPr>
+      <w:r>
+        <w:continuationSeparator/>
+      </w:r>
+    </w:p>
+  </w:endnote>
+</w:endnotes>
+</file>
+
+<file path=word/footer1.xml><?xml version="1.0" encoding="utf-8"?>
+<w:ftr xmlns:wpc="http://schemas.microsoft.com/office/word/2010/wordprocessingCanvas" xmlns:cx="http://schemas.microsoft.com/office/drawing/2014/chartex" xmlns:mc="http://schemas.openxmlformats.org/markup-compatibility/2006" xmlns:o="urn:schemas-microsoft-com:office:office" xmlns:r="http://schemas.openxmlformats.org/officeDocument/2006/relationships" xmlns:m="http://schemas.openxmlformats.org/officeDocument/2006/math" xmlns:v="urn:schemas-microsoft-com:vml" xmlns:wp14="http://schemas.microsoft.com/office/word/2010/wordprocessingDrawing" xmlns:wp="http://schemas.openxmlformats.org/drawingml/2006/wordprocessingDrawing" xmlns:w10="urn:schemas-microsoft-com:office:word" xmlns:w="http://schemas.openxmlformats.org/wordprocessingml/2006/main" xmlns:w14="http://schemas.microsoft.com/office/word/2010/wordml" xmlns:w15="http://schemas.microsoft.com/office/word/2012/wordml" xmlns:w16se="http://schemas.microsoft.com/office/word/2015/wordml/symex" xmlns:wpg="http://schemas.microsoft.com/office/word/2010/wordprocessingGroup" xmlns:wpi="http://schemas.microsoft.com/office/word/2010/wordprocessingInk" xmlns:wne="http://schemas.microsoft.com/office/word/2006/wordml" xmlns:wps="http://schemas.microsoft.com/office/word/2010/wordprocessingShape" mc:Ignorable="w14 w15 w16se wp14">
+  <w:p>
+    <w:pPr>
+      <w:pStyle w:val="Piedepgina"/>
+      <w:jc w:val="right"/>
+      <w:rPr>
+        <w:sz w:val="20"/>
+        <w:szCs w:val="20"/>
+        <w:lang w:val="es-VE"/>
+      </w:rPr>
+    </w:pPr>
+    <w:r>
+      <w:rPr>
+        <w:sz w:val="20"/>
+        <w:szCs w:val="20"/>
+        <w:lang w:val="es-VE"/>
+      </w:rPr>
+      <w:t xml:space="preserve">Página </w:t>
+    </w:r>
+    <w:r>
+      <w:rPr>
+        <w:sz w:val="20"/>
+        <w:szCs w:val="20"/>
+        <w:lang w:val="es-VE"/>
+      </w:rPr>
+      <w:fldChar w:fldCharType="begin"/>
+    </w:r>
+    <w:r>
+      <w:rPr>
+        <w:sz w:val="20"/>
+        <w:szCs w:val="20"/>
+        <w:lang w:val="es-VE"/>
+      </w:rPr>
+      <w:instrText xml:space="preserve"> PAGE   \* MERGEFORMAT </w:instrText>
+    </w:r>
+    <w:r>
+      <w:rPr>
+        <w:sz w:val="20"/>
+        <w:szCs w:val="20"/>
+        <w:lang w:val="es-VE"/>
+      </w:rPr>
+      <w:fldChar w:fldCharType="separate"/>
+    </w:r>
+    <w:r>
+      <w:rPr>
+        <w:noProof/>
+        <w:sz w:val="20"/>
+        <w:szCs w:val="20"/>
+        <w:lang w:val="es-VE"/>
+      </w:rPr>
+      <w:t>6</w:t>
+    </w:r>
+    <w:r>
+      <w:rPr>
+        <w:sz w:val="20"/>
+        <w:szCs w:val="20"/>
+        <w:lang w:val="es-VE"/>
+      </w:rPr>
+      <w:fldChar w:fldCharType="end"/>
+    </w:r>
+  </w:p>
+  <w:p>
+    <w:pPr>
+      <w:pStyle w:val="Piedepgina"/>
+    </w:pPr>
+  </w:p>
+</w:ftr>
+</file>
+
+<file path=word/footnotes.xml><?xml version="1.0" encoding="utf-8"?>
+<w:footnotes xmlns:wpc="http://schemas.microsoft.com/office/word/2010/wordprocessingCanvas" xmlns:cx="http://schemas.microsoft.com/office/drawing/2014/chartex" xmlns:mc="http://schemas.openxmlformats.org/markup-compatibility/2006" xmlns:o="urn:schemas-microsoft-com:office:office" xmlns:r="http://schemas.openxmlformats.org/officeDocument/2006/relationships" xmlns:m="http://schemas.openxmlformats.org/officeDocument/2006/math" xmlns:v="urn:schemas-microsoft-com:vml" xmlns:wp14="http://schemas.microsoft.com/office/word/2010/wordprocessingDrawing" xmlns:wp="http://schemas.openxmlformats.org/drawingml/2006/wordprocessingDrawing" xmlns:w10="urn:schemas-microsoft-com:office:word" xmlns:w="http://schemas.openxmlformats.org/wordprocessingml/2006/main" xmlns:w14="http://schemas.microsoft.com/office/word/2010/wordml" xmlns:w15="http://schemas.microsoft.com/office/word/2012/wordml" xmlns:w16se="http://schemas.microsoft.com/office/word/2015/wordml/symex" xmlns:wpg="http://schemas.microsoft.com/office/word/2010/wordprocessingGroup" xmlns:wpi="http://schemas.microsoft.com/office/word/2010/wordprocessingInk" xmlns:wne="http://schemas.microsoft.com/office/word/2006/wordml" xmlns:wps="http://schemas.microsoft.com/office/word/2010/wordprocessingShape" mc:Ignorable="w14 w15 w16se wp14">
+  <w:footnote w:type="separator" w:id="-1">
+    <w:p>
+      <w:pPr>
+        <w:spacing w:after="0" w:line="240" w:lineRule="auto"/>
+      </w:pPr>
+      <w:r>
+        <w:separator/>
+      </w:r>
+    </w:p>
+  </w:footnote>
+  <w:footnote w:type="continuationSeparator" w:id="0">
+    <w:p>
+      <w:pPr>
+        <w:spacing w:after="0" w:line="240" w:lineRule="auto"/>
+      </w:pPr>
+      <w:r>
+        <w:continuationSeparator/>
+      </w:r>
+    </w:p>
+  </w:footnote>
+</w:footnotes>
+</file>
+
+<file path=word/header1.xml><?xml version="1.0" encoding="utf-8"?>
+<w:hdr xmlns:wpc="http://schemas.microsoft.com/office/word/2010/wordprocessingCanvas" xmlns:cx="http://schemas.microsoft.com/office/drawing/2014/chartex" xmlns:mc="http://schemas.openxmlformats.org/markup-compatibility/2006" xmlns:o="urn:schemas-microsoft-com:office:office" xmlns:r="http://schemas.openxmlformats.org/officeDocument/2006/relationships" xmlns:m="http://schemas.openxmlformats.org/officeDocument/2006/math" xmlns:v="urn:schemas-microsoft-com:vml" xmlns:wp14="http://schemas.microsoft.com/office/word/2010/wordprocessingDrawing" xmlns:wp="http://schemas.openxmlformats.org/drawingml/2006/wordprocessingDrawing" xmlns:w10="urn:schemas-microsoft-com:office:word" xmlns:w="http://schemas.openxmlformats.org/wordprocessingml/2006/main" xmlns:w14="http://schemas.microsoft.com/office/word/2010/wordml" xmlns:w15="http://schemas.microsoft.com/office/word/2012/wordml" xmlns:w16se="http://schemas.microsoft.com/office/word/2015/wordml/symex" xmlns:wpg="http://schemas.microsoft.com/office/word/2010/wordprocessingGroup" xmlns:wpi="http://schemas.microsoft.com/office/word/2010/wordprocessingInk" xmlns:wne="http://schemas.microsoft.com/office/word/2006/wordml" xmlns:wps="http://schemas.microsoft.com/office/word/2010/wordprocessingShape" mc:Ignorable="w14 w15 w16se wp14">
+  <w:p>
+    <w:pPr>
+      <w:pStyle w:val="Encabezado"/>
+      <w:rPr>
+        <w:b/>
+        <w:color w:val="0D0D0D"/>
+        <w:sz w:val="28"/>
+        <w:szCs w:val="28"/>
+      </w:rPr>
+    </w:pPr>
+    <w:r>
+      <w:rPr>
+        <w:noProof/>
+        <w:lang w:eastAsia="es-CO"/>
+      </w:rPr>
+      <w:drawing>
+        <wp:anchor distT="0" distB="0" distL="114300" distR="114300" simplePos="0" relativeHeight="251660288" behindDoc="1" locked="0" layoutInCell="1" allowOverlap="1">
+          <wp:simplePos x="0" y="0"/>
+          <wp:positionH relativeFrom="column">
+            <wp:posOffset>5130165</wp:posOffset>
+          </wp:positionH>
+          <wp:positionV relativeFrom="paragraph">
+            <wp:posOffset>-281940</wp:posOffset>
+          </wp:positionV>
+          <wp:extent cx="533400" cy="533400"/>
+          <wp:effectExtent l="0" t="0" r="0" b="0"/>
+          <wp:wrapThrough wrapText="bothSides">
+            <wp:wrapPolygon edited="0">
+              <wp:start x="0" y="0"/>
+              <wp:lineTo x="0" y="18514"/>
+              <wp:lineTo x="3857" y="20829"/>
+              <wp:lineTo x="16971" y="20829"/>
+              <wp:lineTo x="20829" y="18514"/>
+              <wp:lineTo x="20829" y="0"/>
+              <wp:lineTo x="0" y="0"/>
+            </wp:wrapPolygon>
+          </wp:wrapThrough>
+          <wp:docPr id="2" name="Imagen 2" descr="logo JRPDG"/>
+          <wp:cNvGraphicFramePr>
+            <a:graphicFrameLocks xmlns:a="http://schemas.openxmlformats.org/drawingml/2006/main" noChangeAspect="1"/>
+          </wp:cNvGraphicFramePr>
+          <a:graphic xmlns:a="http://schemas.openxmlformats.org/drawingml/2006/main">
+            <a:graphicData uri="http://schemas.openxmlformats.org/drawingml/2006/picture">
+              <pic:pic xmlns:pic="http://schemas.openxmlformats.org/drawingml/2006/picture">
+                <pic:nvPicPr>
+                  <pic:cNvPr id="0" name="Picture 2" descr="logo JRPDG"/>
+                  <pic:cNvPicPr>
+                    <a:picLocks noChangeAspect="1" noChangeArrowheads="1"/>
+                  </pic:cNvPicPr>
+                </pic:nvPicPr>
+                <pic:blipFill>
+                  <a:blip r:embed="rId1">
+                    <a:extLst>
+                      <a:ext uri="{28A0092B-C50C-407E-A947-70E740481C1C}">
+                        <a14:useLocalDpi xmlns:a14="http://schemas.microsoft.com/office/drawing/2010/main" val="0"/>
+                      </a:ext>
+                    </a:extLst>
+                  </a:blip>
+                  <a:srcRect/>
+                  <a:stretch>
+                    <a:fillRect/>
+                  </a:stretch>
+                </pic:blipFill>
+                <pic:spPr bwMode="auto">
+                  <a:xfrm>
+                    <a:off x="0" y="0"/>
+                    <a:ext cx="533400" cy="533400"/>
+                  </a:xfrm>
+                  <a:prstGeom prst="rect">
+                    <a:avLst/>
+                  </a:prstGeom>
+                  <a:noFill/>
+                  <a:ln>
+                    <a:noFill/>
+                  </a:ln>
+                </pic:spPr>
+              </pic:pic>
+            </a:graphicData>
+          </a:graphic>
+          <wp14:sizeRelH relativeFrom="page">
+            <wp14:pctWidth>0</wp14:pctWidth>
+          </wp14:sizeRelH>
+          <wp14:sizeRelV relativeFrom="page">
+            <wp14:pctHeight>0</wp14:pctHeight>
+          </wp14:sizeRelV>
+        </wp:anchor>
+      </w:drawing>
+    </w:r>
+    <w:r>
+      <w:rPr>
+        <w:b/>
+        <w:color w:val="0D0D0D"/>
+        <w:sz w:val="28"/>
+        <w:szCs w:val="28"/>
+      </w:rPr>
+      <w:t xml:space="preserve">JRPDG Desarrollos   </w:t>
+    </w:r>
+  </w:p>
+  <w:p>
+    <w:pPr>
+      <w:pStyle w:val="Encabezado"/>
+      <w:jc w:val="right"/>
+      <w:rPr>
+        <w:b/>
+        <w:i/>
+        <w:color w:val="365F91"/>
+        <w:szCs w:val="24"/>
+      </w:rPr>
+    </w:pPr>
+    <w:r>
+      <w:rPr>
+        <w:b/>
+        <w:i/>
+        <w:noProof/>
+        <w:color w:val="365F91"/>
+        <w:szCs w:val="24"/>
+        <w:lang w:eastAsia="es-CO"/>
+      </w:rPr>
+      <mc:AlternateContent>
+        <mc:Choice Requires="wps">
+          <w:drawing>
+            <wp:anchor distT="0" distB="0" distL="114300" distR="114300" simplePos="0" relativeHeight="251659264" behindDoc="0" locked="0" layoutInCell="1" allowOverlap="1">
+              <wp:simplePos x="0" y="0"/>
+              <wp:positionH relativeFrom="column">
+                <wp:posOffset>-66675</wp:posOffset>
+              </wp:positionH>
+              <wp:positionV relativeFrom="paragraph">
+                <wp:posOffset>105410</wp:posOffset>
+              </wp:positionV>
+              <wp:extent cx="5722620" cy="162560"/>
+              <wp:effectExtent l="19050" t="23495" r="40005" b="52070"/>
+              <wp:wrapNone/>
+              <wp:docPr id="1" name="Rectángulo 1"/>
+              <wp:cNvGraphicFramePr>
+                <a:graphicFrameLocks xmlns:a="http://schemas.openxmlformats.org/drawingml/2006/main"/>
+              </wp:cNvGraphicFramePr>
+              <a:graphic xmlns:a="http://schemas.openxmlformats.org/drawingml/2006/main">
+                <a:graphicData uri="http://schemas.microsoft.com/office/word/2010/wordprocessingShape">
+                  <wps:wsp>
+                    <wps:cNvSpPr>
+                      <a:spLocks noChangeArrowheads="1"/>
+                    </wps:cNvSpPr>
+                    <wps:spPr bwMode="auto">
+                      <a:xfrm>
+                        <a:off x="0" y="0"/>
+                        <a:ext cx="5722620" cy="162560"/>
+                      </a:xfrm>
+                      <a:prstGeom prst="rect">
+                        <a:avLst/>
+                      </a:prstGeom>
+                      <a:solidFill>
+                        <a:srgbClr val="4F81BD"/>
+                      </a:solidFill>
+                      <a:ln w="38100">
+                        <a:solidFill>
+                          <a:srgbClr val="F2F2F2"/>
+                        </a:solidFill>
+                        <a:miter lim="800000"/>
+                        <a:headEnd/>
+                        <a:tailEnd/>
+                      </a:ln>
+                      <a:effectLst>
+                        <a:outerShdw dist="28398" dir="3806097" algn="ctr" rotWithShape="0">
+                          <a:srgbClr val="243F60">
+                            <a:alpha val="50000"/>
+                          </a:srgbClr>
+                        </a:outerShdw>
+                      </a:effectLst>
+                    </wps:spPr>
+                    <wps:bodyPr rot="0" vert="horz" wrap="square" lIns="91440" tIns="45720" rIns="91440" bIns="45720" anchor="t" anchorCtr="0" upright="1">
+                      <a:noAutofit/>
+                    </wps:bodyPr>
+                  </wps:wsp>
+                </a:graphicData>
+              </a:graphic>
+              <wp14:sizeRelH relativeFrom="page">
+                <wp14:pctWidth>0</wp14:pctWidth>
+              </wp14:sizeRelH>
+              <wp14:sizeRelV relativeFrom="page">
+                <wp14:pctHeight>0</wp14:pctHeight>
+              </wp14:sizeRelV>
+            </wp:anchor>
+          </w:drawing>
+        </mc:Choice>
+        <mc:Fallback>
+          <w:pict>
+            <v:rect w14:anchorId="0A604DB7" id="Rectángulo 1" o:spid="_x0000_s1026" style="position:absolute;margin-left:-5.25pt;margin-top:8.3pt;width:450.6pt;height:12.8pt;z-index:251659264;visibility:visible;mso-wrap-style:square;mso-width-percent:0;mso-height-percent:0;mso-wrap-distance-left:9pt;mso-wrap-distance-top:0;mso-wrap-distance-right:9pt;mso-wrap-distance-bottom:0;mso-position-horizontal:absolute;mso-position-horizontal-relative:text;mso-position-vertical:absolute;mso-position-vertical-relative:text;mso-width-percent:0;mso-height-percent:0;mso-width-relative:page;mso-height-relative:page;v-text-anchor:top" o:gfxdata="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" fillcolor="#4f81bd" strokecolor="#f2f2f2" strokeweight="3pt">
+              <v:shadow on="t" color="#243f60" opacity=".5" offset="1pt"/>
+            </v:rect>
+          </w:pict>
+        </mc:Fallback>
+      </mc:AlternateContent>
+    </w:r>
+  </w:p>
+  <w:p>
+    <w:pPr>
+      <w:pStyle w:val="Encabezado"/>
+    </w:pPr>
+  </w:p>
+</w:hdr>
 </file>
 
 <file path=word/styles.xml><?xml version="1.0" encoding="utf-8"?>
@@ -56,7 +2212,7 @@
     <w:lsdException w:name="index 7" w:semiHidden="1" w:unhideWhenUsed="1"/>
     <w:lsdException w:name="index 8" w:semiHidden="1" w:unhideWhenUsed="1"/>
     <w:lsdException w:name="index 9" w:semiHidden="1" w:unhideWhenUsed="1"/>
-    <w:lsdException w:name="toc 1" w:semiHidden="1" w:uiPriority="39" w:unhideWhenUsed="1"/>
+    <w:lsdException w:name="toc 1" w:semiHidden="1" w:uiPriority="39" w:unhideWhenUsed="1" w:qFormat="1"/>
     <w:lsdException w:name="toc 2" w:semiHidden="1" w:uiPriority="39" w:unhideWhenUsed="1"/>
     <w:lsdException w:name="toc 3" w:semiHidden="1" w:uiPriority="39" w:unhideWhenUsed="1"/>
     <w:lsdException w:name="toc 4" w:semiHidden="1" w:uiPriority="39" w:unhideWhenUsed="1"/>
@@ -412,6 +2568,59 @@
   <w:style w:type="paragraph" w:default="1" w:styleId="Normal">
     <w:name w:val="Normal"/>
     <w:qFormat/>
+    <w:rsid w:val="003F780B"/>
+    <w:pPr>
+      <w:spacing w:after="200" w:line="276" w:lineRule="auto"/>
+    </w:pPr>
+    <w:rPr>
+      <w:rFonts w:ascii="Arial" w:eastAsia="Calibri" w:hAnsi="Arial" w:cs="Times New Roman"/>
+      <w:sz w:val="24"/>
+      <w:lang w:val="es-VE"/>
+    </w:rPr>
+  </w:style>
+  <w:style w:type="paragraph" w:styleId="Ttulo1">
+    <w:name w:val="heading 1"/>
+    <w:basedOn w:val="Normal"/>
+    <w:link w:val="Ttulo1Car"/>
+    <w:uiPriority w:val="9"/>
+    <w:qFormat/>
+    <w:rsid w:val="003F780B"/>
+    <w:pPr>
+      <w:spacing w:before="100" w:beforeAutospacing="1" w:after="100" w:afterAutospacing="1" w:line="240" w:lineRule="auto"/>
+      <w:outlineLvl w:val="0"/>
+    </w:pPr>
+    <w:rPr>
+      <w:rFonts w:eastAsia="Times New Roman"/>
+      <w:b/>
+      <w:bCs/>
+      <w:color w:val="365F91"/>
+      <w:kern w:val="36"/>
+      <w:sz w:val="32"/>
+      <w:szCs w:val="48"/>
+      <w:lang w:val="x-none" w:eastAsia="x-none"/>
+    </w:rPr>
+  </w:style>
+  <w:style w:type="paragraph" w:styleId="Ttulo2">
+    <w:name w:val="heading 2"/>
+    <w:basedOn w:val="Normal"/>
+    <w:next w:val="Normal"/>
+    <w:link w:val="Ttulo2Car"/>
+    <w:uiPriority w:val="9"/>
+    <w:unhideWhenUsed/>
+    <w:qFormat/>
+    <w:rsid w:val="003B3296"/>
+    <w:pPr>
+      <w:keepNext/>
+      <w:keepLines/>
+      <w:spacing w:before="40" w:after="0"/>
+      <w:outlineLvl w:val="1"/>
+    </w:pPr>
+    <w:rPr>
+      <w:rFonts w:asciiTheme="majorHAnsi" w:eastAsiaTheme="majorEastAsia" w:hAnsiTheme="majorHAnsi" w:cstheme="majorBidi"/>
+      <w:color w:val="2E74B5" w:themeColor="accent1" w:themeShade="BF"/>
+      <w:sz w:val="26"/>
+      <w:szCs w:val="26"/>
+    </w:rPr>
   </w:style>
   <w:style w:type="character" w:default="1" w:styleId="Fuentedeprrafopredeter">
     <w:name w:val="Default Paragraph Font"/>
@@ -439,6 +2648,101 @@
     <w:uiPriority w:val="99"/>
     <w:semiHidden/>
     <w:unhideWhenUsed/>
+  </w:style>
+  <w:style w:type="paragraph" w:styleId="Encabezado">
+    <w:name w:val="header"/>
+    <w:basedOn w:val="Normal"/>
+    <w:link w:val="EncabezadoCar"/>
+    <w:uiPriority w:val="99"/>
+    <w:unhideWhenUsed/>
+    <w:rsid w:val="003F780B"/>
+    <w:pPr>
+      <w:tabs>
+        <w:tab w:val="center" w:pos="4419"/>
+        <w:tab w:val="right" w:pos="8838"/>
+      </w:tabs>
+      <w:spacing w:after="0" w:line="240" w:lineRule="auto"/>
+    </w:pPr>
+    <w:rPr>
+      <w:rFonts w:asciiTheme="minorHAnsi" w:eastAsiaTheme="minorHAnsi" w:hAnsiTheme="minorHAnsi" w:cstheme="minorBidi"/>
+      <w:sz w:val="22"/>
+      <w:lang w:val="es-CO"/>
+    </w:rPr>
+  </w:style>
+  <w:style w:type="character" w:customStyle="1" w:styleId="EncabezadoCar">
+    <w:name w:val="Encabezado Car"/>
+    <w:basedOn w:val="Fuentedeprrafopredeter"/>
+    <w:link w:val="Encabezado"/>
+    <w:uiPriority w:val="99"/>
+    <w:rsid w:val="003F780B"/>
+  </w:style>
+  <w:style w:type="paragraph" w:styleId="Piedepgina">
+    <w:name w:val="footer"/>
+    <w:basedOn w:val="Normal"/>
+    <w:link w:val="PiedepginaCar"/>
+    <w:uiPriority w:val="99"/>
+    <w:unhideWhenUsed/>
+    <w:rsid w:val="003F780B"/>
+    <w:pPr>
+      <w:tabs>
+        <w:tab w:val="center" w:pos="4419"/>
+        <w:tab w:val="right" w:pos="8838"/>
+      </w:tabs>
+      <w:spacing w:after="0" w:line="240" w:lineRule="auto"/>
+    </w:pPr>
+    <w:rPr>
+      <w:rFonts w:asciiTheme="minorHAnsi" w:eastAsiaTheme="minorHAnsi" w:hAnsiTheme="minorHAnsi" w:cstheme="minorBidi"/>
+      <w:sz w:val="22"/>
+      <w:lang w:val="es-CO"/>
+    </w:rPr>
+  </w:style>
+  <w:style w:type="character" w:customStyle="1" w:styleId="PiedepginaCar">
+    <w:name w:val="Pie de página Car"/>
+    <w:basedOn w:val="Fuentedeprrafopredeter"/>
+    <w:link w:val="Piedepgina"/>
+    <w:uiPriority w:val="99"/>
+    <w:rsid w:val="003F780B"/>
+  </w:style>
+  <w:style w:type="paragraph" w:styleId="TDC1">
+    <w:name w:val="toc 1"/>
+    <w:basedOn w:val="Normal"/>
+    <w:next w:val="Normal"/>
+    <w:autoRedefine/>
+    <w:uiPriority w:val="39"/>
+    <w:unhideWhenUsed/>
+    <w:qFormat/>
+    <w:rsid w:val="003F780B"/>
+  </w:style>
+  <w:style w:type="character" w:customStyle="1" w:styleId="Ttulo1Car">
+    <w:name w:val="Título 1 Car"/>
+    <w:basedOn w:val="Fuentedeprrafopredeter"/>
+    <w:link w:val="Ttulo1"/>
+    <w:uiPriority w:val="9"/>
+    <w:rsid w:val="003F780B"/>
+    <w:rPr>
+      <w:rFonts w:ascii="Arial" w:eastAsia="Times New Roman" w:hAnsi="Arial" w:cs="Times New Roman"/>
+      <w:b/>
+      <w:bCs/>
+      <w:color w:val="365F91"/>
+      <w:kern w:val="36"/>
+      <w:sz w:val="32"/>
+      <w:szCs w:val="48"/>
+      <w:lang w:val="x-none" w:eastAsia="x-none"/>
+    </w:rPr>
+  </w:style>
+  <w:style w:type="character" w:customStyle="1" w:styleId="Ttulo2Car">
+    <w:name w:val="Título 2 Car"/>
+    <w:basedOn w:val="Fuentedeprrafopredeter"/>
+    <w:link w:val="Ttulo2"/>
+    <w:uiPriority w:val="9"/>
+    <w:rsid w:val="003B3296"/>
+    <w:rPr>
+      <w:rFonts w:asciiTheme="majorHAnsi" w:eastAsiaTheme="majorEastAsia" w:hAnsiTheme="majorHAnsi" w:cstheme="majorBidi"/>
+      <w:color w:val="2E74B5" w:themeColor="accent1" w:themeShade="BF"/>
+      <w:sz w:val="26"/>
+      <w:szCs w:val="26"/>
+      <w:lang w:val="es-VE"/>
+    </w:rPr>
   </w:style>
 </w:styles>
 </file>

</xml_diff>